<commit_message>
replace bottom corner logo on first page to top center in word and pdf templates
</commit_message>
<xml_diff>
--- a/inst/rmarkdown/templates/mc_docx_temp/skeleton/methods-style-references.docx
+++ b/inst/rmarkdown/templates/mc_docx_temp/skeleton/methods-style-references.docx
@@ -6,6 +6,8 @@
       <w:pPr>
         <w:pStyle w:val="Title"/>
       </w:pPr>
+      <w:bookmarkStart w:id="0" w:name="_GoBack"/>
+      <w:bookmarkEnd w:id="0"/>
       <w:r>
         <w:t>Untitled</w:t>
       </w:r>
@@ -30,8 +32,8 @@
       <w:pPr>
         <w:pStyle w:val="Heading1"/>
       </w:pPr>
-      <w:bookmarkStart w:id="0" w:name="r-markdown"/>
-      <w:bookmarkEnd w:id="0"/>
+      <w:bookmarkStart w:id="1" w:name="r-markdown"/>
+      <w:bookmarkEnd w:id="1"/>
       <w:r>
         <w:t>R Markdown</w:t>
       </w:r>
@@ -69,12 +71,7 @@
         <w:t>Knit</w:t>
       </w:r>
       <w:r>
-        <w:t xml:space="preserve"> button a document </w:t>
-      </w:r>
-      <w:bookmarkStart w:id="1" w:name="_GoBack"/>
-      <w:bookmarkEnd w:id="1"/>
-      <w:r>
-        <w:t>will be generated that includes both content as well as the output of any embedded R code chunks within the document. You can embed an R code chunk like this:</w:t>
+        <w:t xml:space="preserve"> button a document will be generated that includes both content as well as the output of any embedded R code chunks within the document. You can embed an R code chunk like this:</w:t>
       </w:r>
     </w:p>
     <w:p>
@@ -102,13 +99,7 @@
         <w:rPr>
           <w:rStyle w:val="VerbatimChar"/>
         </w:rPr>
-        <w:t>##      spe</w:t>
-      </w:r>
-      <w:r>
-        <w:rPr>
-          <w:rStyle w:val="VerbatimChar"/>
-        </w:rPr>
-        <w:t xml:space="preserve">ed           dist       </w:t>
+        <w:t xml:space="preserve">##      speed           dist       </w:t>
       </w:r>
       <w:r>
         <w:br/>
@@ -180,10 +171,7 @@
         <w:pStyle w:val="FirstParagraph"/>
       </w:pPr>
       <w:r>
-        <w:t>Y</w:t>
-      </w:r>
-      <w:r>
-        <w:t>ou can also embed plots, for example:</w:t>
+        <w:t>You can also embed plots, for example:</w:t>
       </w:r>
     </w:p>
     <w:p>
@@ -258,9 +246,12 @@
     <w:sectPr>
       <w:footerReference w:type="even" r:id="rId10"/>
       <w:footerReference w:type="default" r:id="rId11"/>
+      <w:headerReference w:type="first" r:id="rId12"/>
+      <w:footerReference w:type="first" r:id="rId13"/>
       <w:pgSz w:w="12240" w:h="15840"/>
       <w:pgMar w:top="1440" w:right="1800" w:bottom="1440" w:left="1800" w:header="720" w:footer="720" w:gutter="0"/>
       <w:cols w:space="720"/>
+      <w:titlePg/>
     </w:sectPr>
   </w:body>
 </w:document>
@@ -426,6 +417,20 @@
 </w:ftr>
 </file>
 
+<file path=word/footer3.xml><?xml version="1.0" encoding="utf-8"?>
+<w:ftr xmlns:wpc="http://schemas.microsoft.com/office/word/2010/wordprocessingCanvas" xmlns:mo="http://schemas.microsoft.com/office/mac/office/2008/main" xmlns:mc="http://schemas.openxmlformats.org/markup-compatibility/2006" xmlns:mv="urn:schemas-microsoft-com:mac:vml" xmlns:o="urn:schemas-microsoft-com:office:office" xmlns:r="http://schemas.openxmlformats.org/officeDocument/2006/relationships" xmlns:m="http://schemas.openxmlformats.org/officeDocument/2006/math" xmlns:v="urn:schemas-microsoft-com:vml" xmlns:wp14="http://schemas.microsoft.com/office/word/2010/wordprocessingDrawing" xmlns:wp="http://schemas.openxmlformats.org/drawingml/2006/wordprocessingDrawing" xmlns:w10="urn:schemas-microsoft-com:office:word" xmlns:w="http://schemas.openxmlformats.org/wordprocessingml/2006/main" xmlns:w14="http://schemas.microsoft.com/office/word/2010/wordml" xmlns:wpg="http://schemas.microsoft.com/office/word/2010/wordprocessingGroup" xmlns:wpi="http://schemas.microsoft.com/office/word/2010/wordprocessingInk" xmlns:wne="http://schemas.microsoft.com/office/word/2006/wordml" xmlns:wps="http://schemas.microsoft.com/office/word/2010/wordprocessingShape" mc:Ignorable="w14 wp14">
+  <w:p>
+    <w:pPr>
+      <w:pStyle w:val="Footer"/>
+      <w:jc w:val="right"/>
+    </w:pPr>
+    <w:r>
+      <w:t>1</w:t>
+    </w:r>
+  </w:p>
+</w:ftr>
+</file>
+
 <file path=word/footnotes.xml><?xml version="1.0" encoding="utf-8"?>
 <w:footnotes xmlns:wpc="http://schemas.microsoft.com/office/word/2010/wordprocessingCanvas" xmlns:mo="http://schemas.microsoft.com/office/mac/office/2008/main" xmlns:mc="http://schemas.openxmlformats.org/markup-compatibility/2006" xmlns:mv="urn:schemas-microsoft-com:mac:vml" xmlns:o="urn:schemas-microsoft-com:office:office" xmlns:r="http://schemas.openxmlformats.org/officeDocument/2006/relationships" xmlns:m="http://schemas.openxmlformats.org/officeDocument/2006/math" xmlns:v="urn:schemas-microsoft-com:vml" xmlns:wp14="http://schemas.microsoft.com/office/word/2010/wordprocessingDrawing" xmlns:wp="http://schemas.openxmlformats.org/drawingml/2006/wordprocessingDrawing" xmlns:w10="urn:schemas-microsoft-com:office:word" xmlns:w="http://schemas.openxmlformats.org/wordprocessingml/2006/main" xmlns:w14="http://schemas.microsoft.com/office/word/2010/wordml" xmlns:wpg="http://schemas.microsoft.com/office/word/2010/wordprocessingGroup" xmlns:wpi="http://schemas.microsoft.com/office/word/2010/wordprocessingInk" xmlns:wne="http://schemas.microsoft.com/office/word/2006/wordml" xmlns:wps="http://schemas.microsoft.com/office/word/2010/wordprocessingShape" mc:Ignorable="w14 wp14">
   <w:footnote w:type="separator" w:id="-1">
@@ -443,6 +448,63 @@
     </w:p>
   </w:footnote>
 </w:footnotes>
+</file>
+
+<file path=word/header1.xml><?xml version="1.0" encoding="utf-8"?>
+<w:hdr xmlns:wpc="http://schemas.microsoft.com/office/word/2010/wordprocessingCanvas" xmlns:mo="http://schemas.microsoft.com/office/mac/office/2008/main" xmlns:mc="http://schemas.openxmlformats.org/markup-compatibility/2006" xmlns:mv="urn:schemas-microsoft-com:mac:vml" xmlns:o="urn:schemas-microsoft-com:office:office" xmlns:r="http://schemas.openxmlformats.org/officeDocument/2006/relationships" xmlns:m="http://schemas.openxmlformats.org/officeDocument/2006/math" xmlns:v="urn:schemas-microsoft-com:vml" xmlns:wp14="http://schemas.microsoft.com/office/word/2010/wordprocessingDrawing" xmlns:wp="http://schemas.openxmlformats.org/drawingml/2006/wordprocessingDrawing" xmlns:w10="urn:schemas-microsoft-com:office:word" xmlns:w="http://schemas.openxmlformats.org/wordprocessingml/2006/main" xmlns:w14="http://schemas.microsoft.com/office/word/2010/wordml" xmlns:wpg="http://schemas.microsoft.com/office/word/2010/wordprocessingGroup" xmlns:wpi="http://schemas.microsoft.com/office/word/2010/wordprocessingInk" xmlns:wne="http://schemas.microsoft.com/office/word/2006/wordml" xmlns:wps="http://schemas.microsoft.com/office/word/2010/wordprocessingShape" mc:Ignorable="w14 wp14">
+  <w:p>
+    <w:pPr>
+      <w:pStyle w:val="Header"/>
+      <w:jc w:val="center"/>
+    </w:pPr>
+    <w:r>
+      <w:rPr>
+        <w:noProof/>
+      </w:rPr>
+      <w:drawing>
+        <wp:inline distT="0" distB="0" distL="0" distR="0" wp14:anchorId="4335E0B5" wp14:editId="3CDF459A">
+          <wp:extent cx="2496353" cy="678766"/>
+          <wp:effectExtent l="0" t="0" r="0" b="0"/>
+          <wp:docPr id="4" name="Picture 4"/>
+          <wp:cNvGraphicFramePr>
+            <a:graphicFrameLocks xmlns:a="http://schemas.openxmlformats.org/drawingml/2006/main" noChangeAspect="1"/>
+          </wp:cNvGraphicFramePr>
+          <a:graphic xmlns:a="http://schemas.openxmlformats.org/drawingml/2006/main">
+            <a:graphicData uri="http://schemas.openxmlformats.org/drawingml/2006/picture">
+              <pic:pic xmlns:pic="http://schemas.openxmlformats.org/drawingml/2006/picture">
+                <pic:nvPicPr>
+                  <pic:cNvPr id="0" name="Methods-logo-rectangle.png"/>
+                  <pic:cNvPicPr/>
+                </pic:nvPicPr>
+                <pic:blipFill>
+                  <a:blip r:embed="rId1">
+                    <a:extLst>
+                      <a:ext uri="{28A0092B-C50C-407E-A947-70E740481C1C}">
+                        <a14:useLocalDpi xmlns:a14="http://schemas.microsoft.com/office/drawing/2010/main" val="0"/>
+                      </a:ext>
+                    </a:extLst>
+                  </a:blip>
+                  <a:stretch>
+                    <a:fillRect/>
+                  </a:stretch>
+                </pic:blipFill>
+                <pic:spPr>
+                  <a:xfrm>
+                    <a:off x="0" y="0"/>
+                    <a:ext cx="2503294" cy="680653"/>
+                  </a:xfrm>
+                  <a:prstGeom prst="rect">
+                    <a:avLst/>
+                  </a:prstGeom>
+                </pic:spPr>
+              </pic:pic>
+            </a:graphicData>
+          </a:graphic>
+        </wp:inline>
+      </w:drawing>
+    </w:r>
+  </w:p>
+</w:hdr>
 </file>
 
 <file path=word/numbering.xml><?xml version="1.0" encoding="utf-8"?>

</xml_diff>

<commit_message>
replace logo on first page to top center in word and pdf templates (#12)
* replace bottom corner logo on first page to top center in word and pdf templates
* update pdf images in readme
</commit_message>
<xml_diff>
--- a/inst/rmarkdown/templates/mc_docx_temp/skeleton/methods-style-references.docx
+++ b/inst/rmarkdown/templates/mc_docx_temp/skeleton/methods-style-references.docx
@@ -6,6 +6,8 @@
       <w:pPr>
         <w:pStyle w:val="Title"/>
       </w:pPr>
+      <w:bookmarkStart w:id="0" w:name="_GoBack"/>
+      <w:bookmarkEnd w:id="0"/>
       <w:r>
         <w:t>Untitled</w:t>
       </w:r>
@@ -30,8 +32,8 @@
       <w:pPr>
         <w:pStyle w:val="Heading1"/>
       </w:pPr>
-      <w:bookmarkStart w:id="0" w:name="r-markdown"/>
-      <w:bookmarkEnd w:id="0"/>
+      <w:bookmarkStart w:id="1" w:name="r-markdown"/>
+      <w:bookmarkEnd w:id="1"/>
       <w:r>
         <w:t>R Markdown</w:t>
       </w:r>
@@ -69,12 +71,7 @@
         <w:t>Knit</w:t>
       </w:r>
       <w:r>
-        <w:t xml:space="preserve"> button a document </w:t>
-      </w:r>
-      <w:bookmarkStart w:id="1" w:name="_GoBack"/>
-      <w:bookmarkEnd w:id="1"/>
-      <w:r>
-        <w:t>will be generated that includes both content as well as the output of any embedded R code chunks within the document. You can embed an R code chunk like this:</w:t>
+        <w:t xml:space="preserve"> button a document will be generated that includes both content as well as the output of any embedded R code chunks within the document. You can embed an R code chunk like this:</w:t>
       </w:r>
     </w:p>
     <w:p>
@@ -102,13 +99,7 @@
         <w:rPr>
           <w:rStyle w:val="VerbatimChar"/>
         </w:rPr>
-        <w:t>##      spe</w:t>
-      </w:r>
-      <w:r>
-        <w:rPr>
-          <w:rStyle w:val="VerbatimChar"/>
-        </w:rPr>
-        <w:t xml:space="preserve">ed           dist       </w:t>
+        <w:t xml:space="preserve">##      speed           dist       </w:t>
       </w:r>
       <w:r>
         <w:br/>
@@ -180,10 +171,7 @@
         <w:pStyle w:val="FirstParagraph"/>
       </w:pPr>
       <w:r>
-        <w:t>Y</w:t>
-      </w:r>
-      <w:r>
-        <w:t>ou can also embed plots, for example:</w:t>
+        <w:t>You can also embed plots, for example:</w:t>
       </w:r>
     </w:p>
     <w:p>
@@ -258,9 +246,12 @@
     <w:sectPr>
       <w:footerReference w:type="even" r:id="rId10"/>
       <w:footerReference w:type="default" r:id="rId11"/>
+      <w:headerReference w:type="first" r:id="rId12"/>
+      <w:footerReference w:type="first" r:id="rId13"/>
       <w:pgSz w:w="12240" w:h="15840"/>
       <w:pgMar w:top="1440" w:right="1800" w:bottom="1440" w:left="1800" w:header="720" w:footer="720" w:gutter="0"/>
       <w:cols w:space="720"/>
+      <w:titlePg/>
     </w:sectPr>
   </w:body>
 </w:document>
@@ -426,6 +417,20 @@
 </w:ftr>
 </file>
 
+<file path=word/footer3.xml><?xml version="1.0" encoding="utf-8"?>
+<w:ftr xmlns:wpc="http://schemas.microsoft.com/office/word/2010/wordprocessingCanvas" xmlns:mo="http://schemas.microsoft.com/office/mac/office/2008/main" xmlns:mc="http://schemas.openxmlformats.org/markup-compatibility/2006" xmlns:mv="urn:schemas-microsoft-com:mac:vml" xmlns:o="urn:schemas-microsoft-com:office:office" xmlns:r="http://schemas.openxmlformats.org/officeDocument/2006/relationships" xmlns:m="http://schemas.openxmlformats.org/officeDocument/2006/math" xmlns:v="urn:schemas-microsoft-com:vml" xmlns:wp14="http://schemas.microsoft.com/office/word/2010/wordprocessingDrawing" xmlns:wp="http://schemas.openxmlformats.org/drawingml/2006/wordprocessingDrawing" xmlns:w10="urn:schemas-microsoft-com:office:word" xmlns:w="http://schemas.openxmlformats.org/wordprocessingml/2006/main" xmlns:w14="http://schemas.microsoft.com/office/word/2010/wordml" xmlns:wpg="http://schemas.microsoft.com/office/word/2010/wordprocessingGroup" xmlns:wpi="http://schemas.microsoft.com/office/word/2010/wordprocessingInk" xmlns:wne="http://schemas.microsoft.com/office/word/2006/wordml" xmlns:wps="http://schemas.microsoft.com/office/word/2010/wordprocessingShape" mc:Ignorable="w14 wp14">
+  <w:p>
+    <w:pPr>
+      <w:pStyle w:val="Footer"/>
+      <w:jc w:val="right"/>
+    </w:pPr>
+    <w:r>
+      <w:t>1</w:t>
+    </w:r>
+  </w:p>
+</w:ftr>
+</file>
+
 <file path=word/footnotes.xml><?xml version="1.0" encoding="utf-8"?>
 <w:footnotes xmlns:wpc="http://schemas.microsoft.com/office/word/2010/wordprocessingCanvas" xmlns:mo="http://schemas.microsoft.com/office/mac/office/2008/main" xmlns:mc="http://schemas.openxmlformats.org/markup-compatibility/2006" xmlns:mv="urn:schemas-microsoft-com:mac:vml" xmlns:o="urn:schemas-microsoft-com:office:office" xmlns:r="http://schemas.openxmlformats.org/officeDocument/2006/relationships" xmlns:m="http://schemas.openxmlformats.org/officeDocument/2006/math" xmlns:v="urn:schemas-microsoft-com:vml" xmlns:wp14="http://schemas.microsoft.com/office/word/2010/wordprocessingDrawing" xmlns:wp="http://schemas.openxmlformats.org/drawingml/2006/wordprocessingDrawing" xmlns:w10="urn:schemas-microsoft-com:office:word" xmlns:w="http://schemas.openxmlformats.org/wordprocessingml/2006/main" xmlns:w14="http://schemas.microsoft.com/office/word/2010/wordml" xmlns:wpg="http://schemas.microsoft.com/office/word/2010/wordprocessingGroup" xmlns:wpi="http://schemas.microsoft.com/office/word/2010/wordprocessingInk" xmlns:wne="http://schemas.microsoft.com/office/word/2006/wordml" xmlns:wps="http://schemas.microsoft.com/office/word/2010/wordprocessingShape" mc:Ignorable="w14 wp14">
   <w:footnote w:type="separator" w:id="-1">
@@ -443,6 +448,63 @@
     </w:p>
   </w:footnote>
 </w:footnotes>
+</file>
+
+<file path=word/header1.xml><?xml version="1.0" encoding="utf-8"?>
+<w:hdr xmlns:wpc="http://schemas.microsoft.com/office/word/2010/wordprocessingCanvas" xmlns:mo="http://schemas.microsoft.com/office/mac/office/2008/main" xmlns:mc="http://schemas.openxmlformats.org/markup-compatibility/2006" xmlns:mv="urn:schemas-microsoft-com:mac:vml" xmlns:o="urn:schemas-microsoft-com:office:office" xmlns:r="http://schemas.openxmlformats.org/officeDocument/2006/relationships" xmlns:m="http://schemas.openxmlformats.org/officeDocument/2006/math" xmlns:v="urn:schemas-microsoft-com:vml" xmlns:wp14="http://schemas.microsoft.com/office/word/2010/wordprocessingDrawing" xmlns:wp="http://schemas.openxmlformats.org/drawingml/2006/wordprocessingDrawing" xmlns:w10="urn:schemas-microsoft-com:office:word" xmlns:w="http://schemas.openxmlformats.org/wordprocessingml/2006/main" xmlns:w14="http://schemas.microsoft.com/office/word/2010/wordml" xmlns:wpg="http://schemas.microsoft.com/office/word/2010/wordprocessingGroup" xmlns:wpi="http://schemas.microsoft.com/office/word/2010/wordprocessingInk" xmlns:wne="http://schemas.microsoft.com/office/word/2006/wordml" xmlns:wps="http://schemas.microsoft.com/office/word/2010/wordprocessingShape" mc:Ignorable="w14 wp14">
+  <w:p>
+    <w:pPr>
+      <w:pStyle w:val="Header"/>
+      <w:jc w:val="center"/>
+    </w:pPr>
+    <w:r>
+      <w:rPr>
+        <w:noProof/>
+      </w:rPr>
+      <w:drawing>
+        <wp:inline distT="0" distB="0" distL="0" distR="0" wp14:anchorId="4335E0B5" wp14:editId="3CDF459A">
+          <wp:extent cx="2496353" cy="678766"/>
+          <wp:effectExtent l="0" t="0" r="0" b="0"/>
+          <wp:docPr id="4" name="Picture 4"/>
+          <wp:cNvGraphicFramePr>
+            <a:graphicFrameLocks xmlns:a="http://schemas.openxmlformats.org/drawingml/2006/main" noChangeAspect="1"/>
+          </wp:cNvGraphicFramePr>
+          <a:graphic xmlns:a="http://schemas.openxmlformats.org/drawingml/2006/main">
+            <a:graphicData uri="http://schemas.openxmlformats.org/drawingml/2006/picture">
+              <pic:pic xmlns:pic="http://schemas.openxmlformats.org/drawingml/2006/picture">
+                <pic:nvPicPr>
+                  <pic:cNvPr id="0" name="Methods-logo-rectangle.png"/>
+                  <pic:cNvPicPr/>
+                </pic:nvPicPr>
+                <pic:blipFill>
+                  <a:blip r:embed="rId1">
+                    <a:extLst>
+                      <a:ext uri="{28A0092B-C50C-407E-A947-70E740481C1C}">
+                        <a14:useLocalDpi xmlns:a14="http://schemas.microsoft.com/office/drawing/2010/main" val="0"/>
+                      </a:ext>
+                    </a:extLst>
+                  </a:blip>
+                  <a:stretch>
+                    <a:fillRect/>
+                  </a:stretch>
+                </pic:blipFill>
+                <pic:spPr>
+                  <a:xfrm>
+                    <a:off x="0" y="0"/>
+                    <a:ext cx="2503294" cy="680653"/>
+                  </a:xfrm>
+                  <a:prstGeom prst="rect">
+                    <a:avLst/>
+                  </a:prstGeom>
+                </pic:spPr>
+              </pic:pic>
+            </a:graphicData>
+          </a:graphic>
+        </wp:inline>
+      </w:drawing>
+    </w:r>
+  </w:p>
+</w:hdr>
 </file>
 
 <file path=word/numbering.xml><?xml version="1.0" encoding="utf-8"?>

</xml_diff>

<commit_message>
replace logo on first page to top center in word and pdf templates (#12) (#13)
* replace bottom corner logo on first page to top center in word and pdf templates
* update pdf images in readme
</commit_message>
<xml_diff>
--- a/inst/rmarkdown/templates/mc_docx_temp/skeleton/methods-style-references.docx
+++ b/inst/rmarkdown/templates/mc_docx_temp/skeleton/methods-style-references.docx
@@ -6,6 +6,8 @@
       <w:pPr>
         <w:pStyle w:val="Title"/>
       </w:pPr>
+      <w:bookmarkStart w:id="0" w:name="_GoBack"/>
+      <w:bookmarkEnd w:id="0"/>
       <w:r>
         <w:t>Untitled</w:t>
       </w:r>
@@ -30,8 +32,8 @@
       <w:pPr>
         <w:pStyle w:val="Heading1"/>
       </w:pPr>
-      <w:bookmarkStart w:id="0" w:name="r-markdown"/>
-      <w:bookmarkEnd w:id="0"/>
+      <w:bookmarkStart w:id="1" w:name="r-markdown"/>
+      <w:bookmarkEnd w:id="1"/>
       <w:r>
         <w:t>R Markdown</w:t>
       </w:r>
@@ -69,12 +71,7 @@
         <w:t>Knit</w:t>
       </w:r>
       <w:r>
-        <w:t xml:space="preserve"> button a document </w:t>
-      </w:r>
-      <w:bookmarkStart w:id="1" w:name="_GoBack"/>
-      <w:bookmarkEnd w:id="1"/>
-      <w:r>
-        <w:t>will be generated that includes both content as well as the output of any embedded R code chunks within the document. You can embed an R code chunk like this:</w:t>
+        <w:t xml:space="preserve"> button a document will be generated that includes both content as well as the output of any embedded R code chunks within the document. You can embed an R code chunk like this:</w:t>
       </w:r>
     </w:p>
     <w:p>
@@ -102,13 +99,7 @@
         <w:rPr>
           <w:rStyle w:val="VerbatimChar"/>
         </w:rPr>
-        <w:t>##      spe</w:t>
-      </w:r>
-      <w:r>
-        <w:rPr>
-          <w:rStyle w:val="VerbatimChar"/>
-        </w:rPr>
-        <w:t xml:space="preserve">ed           dist       </w:t>
+        <w:t xml:space="preserve">##      speed           dist       </w:t>
       </w:r>
       <w:r>
         <w:br/>
@@ -180,10 +171,7 @@
         <w:pStyle w:val="FirstParagraph"/>
       </w:pPr>
       <w:r>
-        <w:t>Y</w:t>
-      </w:r>
-      <w:r>
-        <w:t>ou can also embed plots, for example:</w:t>
+        <w:t>You can also embed plots, for example:</w:t>
       </w:r>
     </w:p>
     <w:p>
@@ -258,9 +246,12 @@
     <w:sectPr>
       <w:footerReference w:type="even" r:id="rId10"/>
       <w:footerReference w:type="default" r:id="rId11"/>
+      <w:headerReference w:type="first" r:id="rId12"/>
+      <w:footerReference w:type="first" r:id="rId13"/>
       <w:pgSz w:w="12240" w:h="15840"/>
       <w:pgMar w:top="1440" w:right="1800" w:bottom="1440" w:left="1800" w:header="720" w:footer="720" w:gutter="0"/>
       <w:cols w:space="720"/>
+      <w:titlePg/>
     </w:sectPr>
   </w:body>
 </w:document>
@@ -426,6 +417,20 @@
 </w:ftr>
 </file>
 
+<file path=word/footer3.xml><?xml version="1.0" encoding="utf-8"?>
+<w:ftr xmlns:wpc="http://schemas.microsoft.com/office/word/2010/wordprocessingCanvas" xmlns:mo="http://schemas.microsoft.com/office/mac/office/2008/main" xmlns:mc="http://schemas.openxmlformats.org/markup-compatibility/2006" xmlns:mv="urn:schemas-microsoft-com:mac:vml" xmlns:o="urn:schemas-microsoft-com:office:office" xmlns:r="http://schemas.openxmlformats.org/officeDocument/2006/relationships" xmlns:m="http://schemas.openxmlformats.org/officeDocument/2006/math" xmlns:v="urn:schemas-microsoft-com:vml" xmlns:wp14="http://schemas.microsoft.com/office/word/2010/wordprocessingDrawing" xmlns:wp="http://schemas.openxmlformats.org/drawingml/2006/wordprocessingDrawing" xmlns:w10="urn:schemas-microsoft-com:office:word" xmlns:w="http://schemas.openxmlformats.org/wordprocessingml/2006/main" xmlns:w14="http://schemas.microsoft.com/office/word/2010/wordml" xmlns:wpg="http://schemas.microsoft.com/office/word/2010/wordprocessingGroup" xmlns:wpi="http://schemas.microsoft.com/office/word/2010/wordprocessingInk" xmlns:wne="http://schemas.microsoft.com/office/word/2006/wordml" xmlns:wps="http://schemas.microsoft.com/office/word/2010/wordprocessingShape" mc:Ignorable="w14 wp14">
+  <w:p>
+    <w:pPr>
+      <w:pStyle w:val="Footer"/>
+      <w:jc w:val="right"/>
+    </w:pPr>
+    <w:r>
+      <w:t>1</w:t>
+    </w:r>
+  </w:p>
+</w:ftr>
+</file>
+
 <file path=word/footnotes.xml><?xml version="1.0" encoding="utf-8"?>
 <w:footnotes xmlns:wpc="http://schemas.microsoft.com/office/word/2010/wordprocessingCanvas" xmlns:mo="http://schemas.microsoft.com/office/mac/office/2008/main" xmlns:mc="http://schemas.openxmlformats.org/markup-compatibility/2006" xmlns:mv="urn:schemas-microsoft-com:mac:vml" xmlns:o="urn:schemas-microsoft-com:office:office" xmlns:r="http://schemas.openxmlformats.org/officeDocument/2006/relationships" xmlns:m="http://schemas.openxmlformats.org/officeDocument/2006/math" xmlns:v="urn:schemas-microsoft-com:vml" xmlns:wp14="http://schemas.microsoft.com/office/word/2010/wordprocessingDrawing" xmlns:wp="http://schemas.openxmlformats.org/drawingml/2006/wordprocessingDrawing" xmlns:w10="urn:schemas-microsoft-com:office:word" xmlns:w="http://schemas.openxmlformats.org/wordprocessingml/2006/main" xmlns:w14="http://schemas.microsoft.com/office/word/2010/wordml" xmlns:wpg="http://schemas.microsoft.com/office/word/2010/wordprocessingGroup" xmlns:wpi="http://schemas.microsoft.com/office/word/2010/wordprocessingInk" xmlns:wne="http://schemas.microsoft.com/office/word/2006/wordml" xmlns:wps="http://schemas.microsoft.com/office/word/2010/wordprocessingShape" mc:Ignorable="w14 wp14">
   <w:footnote w:type="separator" w:id="-1">
@@ -443,6 +448,63 @@
     </w:p>
   </w:footnote>
 </w:footnotes>
+</file>
+
+<file path=word/header1.xml><?xml version="1.0" encoding="utf-8"?>
+<w:hdr xmlns:wpc="http://schemas.microsoft.com/office/word/2010/wordprocessingCanvas" xmlns:mo="http://schemas.microsoft.com/office/mac/office/2008/main" xmlns:mc="http://schemas.openxmlformats.org/markup-compatibility/2006" xmlns:mv="urn:schemas-microsoft-com:mac:vml" xmlns:o="urn:schemas-microsoft-com:office:office" xmlns:r="http://schemas.openxmlformats.org/officeDocument/2006/relationships" xmlns:m="http://schemas.openxmlformats.org/officeDocument/2006/math" xmlns:v="urn:schemas-microsoft-com:vml" xmlns:wp14="http://schemas.microsoft.com/office/word/2010/wordprocessingDrawing" xmlns:wp="http://schemas.openxmlformats.org/drawingml/2006/wordprocessingDrawing" xmlns:w10="urn:schemas-microsoft-com:office:word" xmlns:w="http://schemas.openxmlformats.org/wordprocessingml/2006/main" xmlns:w14="http://schemas.microsoft.com/office/word/2010/wordml" xmlns:wpg="http://schemas.microsoft.com/office/word/2010/wordprocessingGroup" xmlns:wpi="http://schemas.microsoft.com/office/word/2010/wordprocessingInk" xmlns:wne="http://schemas.microsoft.com/office/word/2006/wordml" xmlns:wps="http://schemas.microsoft.com/office/word/2010/wordprocessingShape" mc:Ignorable="w14 wp14">
+  <w:p>
+    <w:pPr>
+      <w:pStyle w:val="Header"/>
+      <w:jc w:val="center"/>
+    </w:pPr>
+    <w:r>
+      <w:rPr>
+        <w:noProof/>
+      </w:rPr>
+      <w:drawing>
+        <wp:inline distT="0" distB="0" distL="0" distR="0" wp14:anchorId="4335E0B5" wp14:editId="3CDF459A">
+          <wp:extent cx="2496353" cy="678766"/>
+          <wp:effectExtent l="0" t="0" r="0" b="0"/>
+          <wp:docPr id="4" name="Picture 4"/>
+          <wp:cNvGraphicFramePr>
+            <a:graphicFrameLocks xmlns:a="http://schemas.openxmlformats.org/drawingml/2006/main" noChangeAspect="1"/>
+          </wp:cNvGraphicFramePr>
+          <a:graphic xmlns:a="http://schemas.openxmlformats.org/drawingml/2006/main">
+            <a:graphicData uri="http://schemas.openxmlformats.org/drawingml/2006/picture">
+              <pic:pic xmlns:pic="http://schemas.openxmlformats.org/drawingml/2006/picture">
+                <pic:nvPicPr>
+                  <pic:cNvPr id="0" name="Methods-logo-rectangle.png"/>
+                  <pic:cNvPicPr/>
+                </pic:nvPicPr>
+                <pic:blipFill>
+                  <a:blip r:embed="rId1">
+                    <a:extLst>
+                      <a:ext uri="{28A0092B-C50C-407E-A947-70E740481C1C}">
+                        <a14:useLocalDpi xmlns:a14="http://schemas.microsoft.com/office/drawing/2010/main" val="0"/>
+                      </a:ext>
+                    </a:extLst>
+                  </a:blip>
+                  <a:stretch>
+                    <a:fillRect/>
+                  </a:stretch>
+                </pic:blipFill>
+                <pic:spPr>
+                  <a:xfrm>
+                    <a:off x="0" y="0"/>
+                    <a:ext cx="2503294" cy="680653"/>
+                  </a:xfrm>
+                  <a:prstGeom prst="rect">
+                    <a:avLst/>
+                  </a:prstGeom>
+                </pic:spPr>
+              </pic:pic>
+            </a:graphicData>
+          </a:graphic>
+        </wp:inline>
+      </w:drawing>
+    </w:r>
+  </w:p>
+</w:hdr>
 </file>
 
 <file path=word/numbering.xml><?xml version="1.0" encoding="utf-8"?>

</xml_diff>

<commit_message>
update to higher quality logo on all templates
</commit_message>
<xml_diff>
--- a/inst/rmarkdown/templates/mc_docx_temp/skeleton/methods-style-references.docx
+++ b/inst/rmarkdown/templates/mc_docx_temp/skeleton/methods-style-references.docx
@@ -372,10 +372,10 @@
         <w:noProof/>
       </w:rPr>
       <w:drawing>
-        <wp:inline distT="0" distB="0" distL="0" distR="0" wp14:anchorId="03AFC5DE" wp14:editId="11BA0742">
-          <wp:extent cx="853675" cy="232117"/>
-          <wp:effectExtent l="0" t="0" r="10160" b="0"/>
-          <wp:docPr id="2" name="Picture 2"/>
+        <wp:inline distT="0" distB="0" distL="0" distR="0" wp14:anchorId="18320819" wp14:editId="4AA5DC08">
+          <wp:extent cx="1107588" cy="222543"/>
+          <wp:effectExtent l="0" t="0" r="10160" b="6350"/>
+          <wp:docPr id="5" name="Picture 5"/>
           <wp:cNvGraphicFramePr>
             <a:graphicFrameLocks xmlns:a="http://schemas.openxmlformats.org/drawingml/2006/main" noChangeAspect="1"/>
           </wp:cNvGraphicFramePr>
@@ -383,7 +383,7 @@
             <a:graphicData uri="http://schemas.openxmlformats.org/drawingml/2006/picture">
               <pic:pic xmlns:pic="http://schemas.openxmlformats.org/drawingml/2006/picture">
                 <pic:nvPicPr>
-                  <pic:cNvPr id="0" name="Methods-logo-rectangle.png"/>
+                  <pic:cNvPr id="0" name="Methods-Logo-Horizontal.png"/>
                   <pic:cNvPicPr/>
                 </pic:nvPicPr>
                 <pic:blipFill>
@@ -401,7 +401,7 @@
                 <pic:spPr>
                   <a:xfrm>
                     <a:off x="0" y="0"/>
-                    <a:ext cx="853675" cy="232117"/>
+                    <a:ext cx="1110459" cy="223120"/>
                   </a:xfrm>
                   <a:prstGeom prst="rect">
                     <a:avLst/>
@@ -462,10 +462,10 @@
         <w:noProof/>
       </w:rPr>
       <w:drawing>
-        <wp:inline distT="0" distB="0" distL="0" distR="0" wp14:anchorId="4335E0B5" wp14:editId="3CDF459A">
-          <wp:extent cx="2496353" cy="678766"/>
-          <wp:effectExtent l="0" t="0" r="0" b="0"/>
-          <wp:docPr id="4" name="Picture 4"/>
+        <wp:inline distT="0" distB="0" distL="0" distR="0" wp14:anchorId="115B8951" wp14:editId="11B0821E">
+          <wp:extent cx="2507566" cy="503835"/>
+          <wp:effectExtent l="0" t="0" r="7620" b="4445"/>
+          <wp:docPr id="3" name="Picture 3"/>
           <wp:cNvGraphicFramePr>
             <a:graphicFrameLocks xmlns:a="http://schemas.openxmlformats.org/drawingml/2006/main" noChangeAspect="1"/>
           </wp:cNvGraphicFramePr>
@@ -473,7 +473,7 @@
             <a:graphicData uri="http://schemas.openxmlformats.org/drawingml/2006/picture">
               <pic:pic xmlns:pic="http://schemas.openxmlformats.org/drawingml/2006/picture">
                 <pic:nvPicPr>
-                  <pic:cNvPr id="0" name="Methods-logo-rectangle.png"/>
+                  <pic:cNvPr id="0" name="Methods-Logo-Horizontal.png"/>
                   <pic:cNvPicPr/>
                 </pic:nvPicPr>
                 <pic:blipFill>
@@ -491,7 +491,7 @@
                 <pic:spPr>
                   <a:xfrm>
                     <a:off x="0" y="0"/>
-                    <a:ext cx="2503294" cy="680653"/>
+                    <a:ext cx="2508712" cy="504065"/>
                   </a:xfrm>
                   <a:prstGeom prst="rect">
                     <a:avLst/>

</xml_diff>